<commit_message>
pushing recent changes afer HW2
</commit_message>
<xml_diff>
--- a/Assignments/HW1_Tharani_Maaneeivaannan.docx
+++ b/Assignments/HW1_Tharani_Maaneeivaannan.docx
@@ -113,23 +113,7 @@
           <w:sz w:val="26"/>
           <w:szCs w:val="26"/>
         </w:rPr>
-        <w:t xml:space="preserve">Name: Tharani </w:t>
-      </w:r>
-      <w:proofErr w:type="spellStart"/>
-      <w:r>
-        <w:rPr>
-          <w:sz w:val="26"/>
-          <w:szCs w:val="26"/>
-        </w:rPr>
-        <w:t>Maaneeivaannan</w:t>
-      </w:r>
-      <w:proofErr w:type="spellEnd"/>
-      <w:r>
-        <w:rPr>
-          <w:sz w:val="26"/>
-          <w:szCs w:val="26"/>
-        </w:rPr>
-        <w:t xml:space="preserve"> and ID:2575198</w:t>
+        <w:t>Name: Tharani Maaneeivaannan and ID:2575198</w:t>
       </w:r>
     </w:p>
     <w:p>
@@ -518,27 +502,7 @@
           <w:szCs w:val="26"/>
           <w:lang w:val="en"/>
         </w:rPr>
-        <w:t>Program (</w:t>
-      </w:r>
-      <w:proofErr w:type="spellStart"/>
-      <w:r>
-        <w:rPr>
-          <w:rFonts w:ascii="Times New Roman" w:hAnsi="Times New Roman" w:cs="Times New Roman"/>
-          <w:sz w:val="26"/>
-          <w:szCs w:val="26"/>
-          <w:lang w:val="en"/>
-        </w:rPr>
-        <w:t>Matlab</w:t>
-      </w:r>
-      <w:proofErr w:type="spellEnd"/>
-      <w:r>
-        <w:rPr>
-          <w:rFonts w:ascii="Times New Roman" w:hAnsi="Times New Roman" w:cs="Times New Roman"/>
-          <w:sz w:val="26"/>
-          <w:szCs w:val="26"/>
-          <w:lang w:val="en"/>
-        </w:rPr>
-        <w:t>) for generating sigmoid and hyperbolic function:</w:t>
+        <w:t>Program (Matlab) for generating sigmoid and hyperbolic function:</w:t>
       </w:r>
     </w:p>
     <w:p>
@@ -1354,47 +1318,7 @@
           <w:szCs w:val="26"/>
           <w:lang w:val="en"/>
         </w:rPr>
-        <w:t>Task#2: In chapter 04 (ANN) from pages 10 to 13, we have derived equations from (</w:t>
-      </w:r>
-      <w:proofErr w:type="spellStart"/>
-      <w:r>
-        <w:rPr>
-          <w:rFonts w:ascii="Times New Roman" w:hAnsi="Times New Roman" w:cs="Times New Roman"/>
-          <w:sz w:val="26"/>
-          <w:szCs w:val="26"/>
-          <w:lang w:val="en"/>
-        </w:rPr>
-        <w:t>i</w:t>
-      </w:r>
-      <w:proofErr w:type="spellEnd"/>
-      <w:r>
-        <w:rPr>
-          <w:rFonts w:ascii="Times New Roman" w:hAnsi="Times New Roman" w:cs="Times New Roman"/>
-          <w:sz w:val="26"/>
-          <w:szCs w:val="26"/>
-          <w:lang w:val="en"/>
-        </w:rPr>
-        <w:t>) to (vi) for backpropagation where we assumed our activation function was a sigmoid function. Now, in this assignment, similarly, workout the detailed derivation and show the new form of the equations: (</w:t>
-      </w:r>
-      <w:proofErr w:type="spellStart"/>
-      <w:r>
-        <w:rPr>
-          <w:rFonts w:ascii="Times New Roman" w:hAnsi="Times New Roman" w:cs="Times New Roman"/>
-          <w:sz w:val="26"/>
-          <w:szCs w:val="26"/>
-          <w:lang w:val="en"/>
-        </w:rPr>
-        <w:t>i</w:t>
-      </w:r>
-      <w:proofErr w:type="spellEnd"/>
-      <w:r>
-        <w:rPr>
-          <w:rFonts w:ascii="Times New Roman" w:hAnsi="Times New Roman" w:cs="Times New Roman"/>
-          <w:sz w:val="26"/>
-          <w:szCs w:val="26"/>
-          <w:lang w:val="en"/>
-        </w:rPr>
-        <w:t>) to (vi) (if any) when the activation function is assumed to be a hyperbolic tangent function, where x is a variable. Note again, your detailed answer is expected.</w:t>
+        <w:t>Task#2: In chapter 04 (ANN) from pages 10 to 13, we have derived equations from (i) to (vi) for backpropagation where we assumed our activation function was a sigmoid function. Now, in this assignment, similarly, workout the detailed derivation and show the new form of the equations: (i) to (vi) (if any) when the activation function is assumed to be a hyperbolic tangent function, where x is a variable. Note again, your detailed answer is expected.</w:t>
       </w:r>
     </w:p>
     <w:p>
@@ -1723,12 +1647,56 @@
     <w:p>
       <w:pPr>
         <w:pStyle w:val="NoSpacing"/>
+        <w:jc w:val="both"/>
         <w:rPr>
           <w:rFonts w:ascii="Times New Roman" w:eastAsiaTheme="majorEastAsia" w:hAnsi="Times New Roman" w:cs="Times New Roman"/>
           <w:sz w:val="26"/>
           <w:szCs w:val="26"/>
         </w:rPr>
       </w:pPr>
+      <m:oMath>
+        <m:r>
+          <m:rPr>
+            <m:sty m:val="p"/>
+          </m:rPr>
+          <w:rPr>
+            <w:rFonts w:ascii="Cambria Math" w:eastAsiaTheme="majorEastAsia" w:hAnsi="Cambria Math" w:cs="Times New Roman"/>
+            <w:sz w:val="26"/>
+            <w:szCs w:val="26"/>
+          </w:rPr>
+          <m:t>E</m:t>
+        </m:r>
+        <m:d>
+          <m:dPr>
+            <m:ctrlPr>
+              <w:rPr>
+                <w:rFonts w:ascii="Cambria Math" w:eastAsiaTheme="majorEastAsia" w:hAnsi="Cambria Math" w:cs="Times New Roman"/>
+                <w:i/>
+                <w:sz w:val="26"/>
+                <w:szCs w:val="26"/>
+              </w:rPr>
+            </m:ctrlPr>
+          </m:dPr>
+          <m:e>
+            <m:r>
+              <w:rPr>
+                <w:rFonts w:ascii="Cambria Math" w:eastAsiaTheme="majorEastAsia" w:hAnsi="Cambria Math" w:cs="Times New Roman"/>
+                <w:sz w:val="26"/>
+                <w:szCs w:val="26"/>
+              </w:rPr>
+              <m:t>β</m:t>
+            </m:r>
+          </m:e>
+        </m:d>
+        <m:r>
+          <w:rPr>
+            <w:rFonts w:ascii="Cambria Math" w:eastAsiaTheme="majorEastAsia" w:hAnsi="Cambria Math" w:cs="Times New Roman"/>
+            <w:sz w:val="26"/>
+            <w:szCs w:val="26"/>
+          </w:rPr>
+          <m:t xml:space="preserve"> is the error , k different classes ,</m:t>
+        </m:r>
+      </m:oMath>
       <w:r>
         <w:rPr>
           <w:rFonts w:ascii="Times New Roman" w:eastAsiaTheme="majorEastAsia" w:hAnsi="Times New Roman" w:cs="Times New Roman"/>
@@ -2162,18 +2130,7 @@
             <w:sz w:val="26"/>
             <w:szCs w:val="26"/>
           </w:rPr>
-          <m:t>(t</m:t>
-        </m:r>
-        <m:r>
-          <m:rPr>
-            <m:sty m:val="p"/>
-          </m:rPr>
-          <w:rPr>
-            <w:rFonts w:ascii="Cambria Math" w:eastAsiaTheme="majorEastAsia" w:hAnsi="Cambria Math" w:cs="Times New Roman"/>
-            <w:sz w:val="26"/>
-            <w:szCs w:val="26"/>
-          </w:rPr>
-          <m:t>)-</m:t>
+          <m:t>(t)-</m:t>
         </m:r>
         <m:r>
           <w:rPr>
@@ -3625,7 +3582,6 @@
         </w:rPr>
         <w:t>because all (L-1)</w:t>
       </w:r>
-      <w:proofErr w:type="spellStart"/>
       <w:r>
         <w:rPr>
           <w:rFonts w:ascii="Times New Roman" w:eastAsiaTheme="majorEastAsia" w:hAnsi="Times New Roman" w:cs="Times New Roman"/>
@@ -3633,17 +3589,7 @@
           <w:szCs w:val="26"/>
           <w:vertAlign w:val="superscript"/>
         </w:rPr>
-        <w:t>th</w:t>
-      </w:r>
-      <w:proofErr w:type="spellEnd"/>
-      <w:r>
-        <w:rPr>
-          <w:rFonts w:ascii="Times New Roman" w:eastAsiaTheme="majorEastAsia" w:hAnsi="Times New Roman" w:cs="Times New Roman"/>
-          <w:sz w:val="26"/>
-          <w:szCs w:val="26"/>
-          <w:vertAlign w:val="superscript"/>
-        </w:rPr>
-        <w:t xml:space="preserve"> </w:t>
+        <w:t xml:space="preserve">th </w:t>
       </w:r>
       <w:r>
         <w:rPr>
@@ -3962,15 +3908,7 @@
                   <w:sz w:val="26"/>
                   <w:szCs w:val="26"/>
                 </w:rPr>
-                <m:t>(</m:t>
-              </m:r>
-              <m:r>
-                <w:rPr>
-                  <w:rFonts w:ascii="Cambria Math" w:eastAsiaTheme="majorEastAsia" w:hAnsi="Cambria Math" w:cs="Times New Roman"/>
-                  <w:sz w:val="26"/>
-                  <w:szCs w:val="26"/>
-                </w:rPr>
-                <m:t>- Z</m:t>
+                <m:t>(- Z</m:t>
               </m:r>
             </m:e>
             <m:sub>
@@ -7549,364 +7487,774 @@
     <w:p>
       <w:pPr>
         <w:pStyle w:val="NoSpacing"/>
+        <w:ind w:left="720" w:firstLine="720"/>
+        <w:jc w:val="both"/>
         <w:rPr>
           <w:rFonts w:ascii="Times New Roman" w:eastAsiaTheme="majorEastAsia" w:hAnsi="Times New Roman" w:cs="Times New Roman"/>
           <w:sz w:val="26"/>
           <w:szCs w:val="26"/>
         </w:rPr>
       </w:pPr>
-      <m:oMathPara>
-        <m:oMath>
-          <m:r>
-            <w:rPr>
-              <w:rFonts w:ascii="Cambria Math" w:eastAsiaTheme="majorEastAsia" w:hAnsi="Cambria Math" w:cs="Times New Roman"/>
-              <w:sz w:val="26"/>
-              <w:szCs w:val="26"/>
-            </w:rPr>
-            <m:t>=</m:t>
-          </m:r>
-          <m:d>
-            <m:dPr>
-              <m:ctrlPr>
-                <w:rPr>
-                  <w:rFonts w:ascii="Cambria Math" w:eastAsiaTheme="majorEastAsia" w:hAnsi="Cambria Math" w:cs="Times New Roman"/>
-                  <w:i/>
-                  <w:sz w:val="26"/>
-                  <w:szCs w:val="26"/>
-                </w:rPr>
-              </m:ctrlPr>
-            </m:dPr>
-            <m:e>
-              <m:sSubSup>
-                <m:sSubSupPr>
-                  <m:ctrlPr>
-                    <w:rPr>
-                      <w:rFonts w:ascii="Cambria Math" w:eastAsiaTheme="majorEastAsia" w:hAnsi="Cambria Math" w:cs="Times New Roman"/>
-                      <w:i/>
-                      <w:sz w:val="26"/>
-                      <w:szCs w:val="26"/>
-                    </w:rPr>
-                  </m:ctrlPr>
-                </m:sSubSupPr>
-                <m:e>
-                  <m:r>
-                    <w:rPr>
-                      <w:rFonts w:ascii="Cambria Math" w:eastAsiaTheme="majorEastAsia" w:hAnsi="Cambria Math" w:cs="Times New Roman"/>
-                      <w:sz w:val="26"/>
-                      <w:szCs w:val="26"/>
-                    </w:rPr>
-                    <m:t>Z</m:t>
-                  </m:r>
-                </m:e>
-                <m:sub>
-                  <m:r>
-                    <w:rPr>
-                      <w:rFonts w:ascii="Cambria Math" w:eastAsiaTheme="majorEastAsia" w:hAnsi="Cambria Math" w:cs="Times New Roman"/>
-                      <w:sz w:val="26"/>
-                      <w:szCs w:val="26"/>
-                    </w:rPr>
-                    <m:t>k</m:t>
-                  </m:r>
-                </m:sub>
-                <m:sup>
-                  <m:d>
-                    <m:dPr>
-                      <m:ctrlPr>
-                        <w:rPr>
-                          <w:rFonts w:ascii="Cambria Math" w:eastAsiaTheme="majorEastAsia" w:hAnsi="Cambria Math" w:cs="Times New Roman"/>
-                          <w:i/>
-                          <w:sz w:val="26"/>
-                          <w:szCs w:val="26"/>
-                        </w:rPr>
-                      </m:ctrlPr>
-                    </m:dPr>
-                    <m:e>
-                      <m:r>
-                        <w:rPr>
-                          <w:rFonts w:ascii="Cambria Math" w:eastAsiaTheme="majorEastAsia" w:hAnsi="Cambria Math" w:cs="Times New Roman"/>
-                          <w:sz w:val="26"/>
-                          <w:szCs w:val="26"/>
-                        </w:rPr>
-                        <m:t>L</m:t>
-                      </m:r>
-                    </m:e>
-                  </m:d>
-                </m:sup>
-              </m:sSubSup>
-              <m:r>
-                <w:rPr>
-                  <w:rFonts w:ascii="Cambria Math" w:eastAsiaTheme="majorEastAsia" w:hAnsi="Cambria Math" w:cs="Times New Roman"/>
-                  <w:sz w:val="26"/>
-                  <w:szCs w:val="26"/>
-                </w:rPr>
-                <m:t>-</m:t>
-              </m:r>
-              <m:sSub>
-                <m:sSubPr>
-                  <m:ctrlPr>
-                    <w:rPr>
-                      <w:rFonts w:ascii="Cambria Math" w:eastAsiaTheme="majorEastAsia" w:hAnsi="Cambria Math" w:cs="Times New Roman"/>
-                      <w:i/>
-                      <w:sz w:val="26"/>
-                      <w:szCs w:val="26"/>
-                    </w:rPr>
-                  </m:ctrlPr>
-                </m:sSubPr>
-                <m:e>
-                  <m:r>
-                    <w:rPr>
-                      <w:rFonts w:ascii="Cambria Math" w:eastAsiaTheme="majorEastAsia" w:hAnsi="Cambria Math" w:cs="Times New Roman"/>
-                      <w:sz w:val="26"/>
-                      <w:szCs w:val="26"/>
-                    </w:rPr>
-                    <m:t>Y</m:t>
-                  </m:r>
-                </m:e>
-                <m:sub>
-                  <m:r>
-                    <w:rPr>
-                      <w:rFonts w:ascii="Cambria Math" w:eastAsiaTheme="majorEastAsia" w:hAnsi="Cambria Math" w:cs="Times New Roman"/>
-                      <w:sz w:val="26"/>
-                      <w:szCs w:val="26"/>
-                    </w:rPr>
-                    <m:t>k</m:t>
-                  </m:r>
-                </m:sub>
-              </m:sSub>
-            </m:e>
-          </m:d>
-          <m:r>
-            <w:rPr>
-              <w:rFonts w:ascii="Cambria Math" w:eastAsiaTheme="majorEastAsia" w:hAnsi="Cambria Math" w:cs="Times New Roman"/>
-              <w:sz w:val="26"/>
-              <w:szCs w:val="26"/>
-            </w:rPr>
-            <m:t xml:space="preserve"> </m:t>
-          </m:r>
-          <m:sSup>
-            <m:sSupPr>
-              <m:ctrlPr>
-                <w:rPr>
-                  <w:rFonts w:ascii="Cambria Math" w:eastAsiaTheme="majorEastAsia" w:hAnsi="Cambria Math" w:cs="Times New Roman"/>
-                  <w:i/>
-                  <w:sz w:val="26"/>
-                  <w:szCs w:val="26"/>
-                </w:rPr>
-              </m:ctrlPr>
-            </m:sSupPr>
-            <m:e>
-              <m:sSup>
-                <m:sSupPr>
-                  <m:ctrlPr>
-                    <w:rPr>
-                      <w:rFonts w:ascii="Cambria Math" w:eastAsiaTheme="majorEastAsia" w:hAnsi="Cambria Math" w:cs="Times New Roman"/>
-                      <w:i/>
-                      <w:sz w:val="26"/>
-                      <w:szCs w:val="26"/>
-                    </w:rPr>
-                  </m:ctrlPr>
-                </m:sSupPr>
-                <m:e>
-                  <m:sSub>
-                    <m:sSubPr>
-                      <m:ctrlPr>
-                        <w:rPr>
-                          <w:rFonts w:ascii="Cambria Math" w:eastAsiaTheme="majorEastAsia" w:hAnsi="Cambria Math" w:cs="Times New Roman"/>
-                          <w:i/>
-                          <w:sz w:val="26"/>
-                          <w:szCs w:val="26"/>
-                        </w:rPr>
-                      </m:ctrlPr>
-                    </m:sSubPr>
-                    <m:e>
-                      <m:r>
-                        <w:rPr>
-                          <w:rFonts w:ascii="Cambria Math" w:eastAsiaTheme="majorEastAsia" w:hAnsi="Cambria Math" w:cs="Times New Roman"/>
-                          <w:sz w:val="26"/>
-                          <w:szCs w:val="26"/>
-                        </w:rPr>
-                        <m:t>Z</m:t>
-                      </m:r>
-                    </m:e>
-                    <m:sub>
-                      <m:r>
-                        <w:rPr>
-                          <w:rFonts w:ascii="Cambria Math" w:eastAsiaTheme="majorEastAsia" w:hAnsi="Cambria Math" w:cs="Times New Roman"/>
-                          <w:sz w:val="26"/>
-                          <w:szCs w:val="26"/>
-                        </w:rPr>
-                        <m:t>k</m:t>
-                      </m:r>
-                    </m:sub>
-                  </m:sSub>
-                </m:e>
-                <m:sup>
-                  <m:r>
-                    <w:rPr>
-                      <w:rFonts w:ascii="Cambria Math" w:eastAsiaTheme="majorEastAsia" w:hAnsi="Cambria Math" w:cs="Times New Roman"/>
-                      <w:sz w:val="26"/>
-                      <w:szCs w:val="26"/>
-                    </w:rPr>
-                    <m:t>(L)</m:t>
-                  </m:r>
-                </m:sup>
-              </m:sSup>
-            </m:e>
-            <m:sup>
-              <m:r>
-                <w:rPr>
-                  <w:rFonts w:ascii="Cambria Math" w:eastAsiaTheme="majorEastAsia" w:hAnsi="Cambria Math" w:cs="Times New Roman"/>
-                  <w:sz w:val="26"/>
-                  <w:szCs w:val="26"/>
-                </w:rPr>
-                <m:t>'</m:t>
-              </m:r>
-            </m:sup>
-          </m:sSup>
-          <m:r>
-            <w:rPr>
-              <w:rFonts w:ascii="Cambria Math" w:eastAsiaTheme="majorEastAsia" w:hAnsi="Cambria Math" w:cs="Times New Roman"/>
-              <w:sz w:val="26"/>
-              <w:szCs w:val="26"/>
-            </w:rPr>
-            <m:t>×</m:t>
-          </m:r>
-          <m:f>
-            <m:fPr>
-              <m:ctrlPr>
-                <w:rPr>
-                  <w:rFonts w:ascii="Cambria Math" w:eastAsiaTheme="majorEastAsia" w:hAnsi="Cambria Math" w:cs="Times New Roman"/>
-                  <w:i/>
-                  <w:sz w:val="26"/>
-                  <w:szCs w:val="26"/>
-                </w:rPr>
-              </m:ctrlPr>
-            </m:fPr>
-            <m:num>
-              <m:r>
-                <w:rPr>
-                  <w:rFonts w:ascii="Cambria Math" w:eastAsiaTheme="majorEastAsia" w:hAnsi="Cambria Math" w:cs="Times New Roman"/>
-                  <w:sz w:val="26"/>
-                  <w:szCs w:val="26"/>
-                </w:rPr>
-                <m:t>∂</m:t>
-              </m:r>
-              <m:sSubSup>
-                <m:sSubSupPr>
-                  <m:ctrlPr>
-                    <w:rPr>
-                      <w:rFonts w:ascii="Cambria Math" w:eastAsiaTheme="majorEastAsia" w:hAnsi="Cambria Math" w:cs="Times New Roman"/>
-                      <w:i/>
-                      <w:sz w:val="26"/>
-                      <w:szCs w:val="26"/>
-                    </w:rPr>
-                  </m:ctrlPr>
-                </m:sSubSupPr>
-                <m:e>
-                  <m:r>
-                    <w:rPr>
-                      <w:rFonts w:ascii="Cambria Math" w:eastAsiaTheme="majorEastAsia" w:hAnsi="Cambria Math" w:cs="Times New Roman"/>
-                      <w:sz w:val="26"/>
-                      <w:szCs w:val="26"/>
-                    </w:rPr>
-                    <m:t>T</m:t>
-                  </m:r>
-                </m:e>
-                <m:sub>
-                  <m:r>
-                    <w:rPr>
-                      <w:rFonts w:ascii="Cambria Math" w:eastAsiaTheme="majorEastAsia" w:hAnsi="Cambria Math" w:cs="Times New Roman"/>
-                      <w:sz w:val="26"/>
-                      <w:szCs w:val="26"/>
-                    </w:rPr>
-                    <m:t>k</m:t>
-                  </m:r>
-                </m:sub>
-                <m:sup>
-                  <m:d>
-                    <m:dPr>
-                      <m:ctrlPr>
-                        <w:rPr>
-                          <w:rFonts w:ascii="Cambria Math" w:eastAsiaTheme="majorEastAsia" w:hAnsi="Cambria Math" w:cs="Times New Roman"/>
-                          <w:i/>
-                          <w:sz w:val="26"/>
-                          <w:szCs w:val="26"/>
-                        </w:rPr>
-                      </m:ctrlPr>
-                    </m:dPr>
-                    <m:e>
-                      <m:r>
-                        <w:rPr>
-                          <w:rFonts w:ascii="Cambria Math" w:eastAsiaTheme="majorEastAsia" w:hAnsi="Cambria Math" w:cs="Times New Roman"/>
-                          <w:sz w:val="26"/>
-                          <w:szCs w:val="26"/>
-                        </w:rPr>
-                        <m:t>L</m:t>
-                      </m:r>
-                    </m:e>
-                  </m:d>
-                </m:sup>
-              </m:sSubSup>
-            </m:num>
-            <m:den>
-              <m:r>
-                <w:rPr>
-                  <w:rFonts w:ascii="Cambria Math" w:eastAsiaTheme="majorEastAsia" w:hAnsi="Cambria Math" w:cs="Times New Roman"/>
-                  <w:sz w:val="26"/>
-                  <w:szCs w:val="26"/>
-                </w:rPr>
-                <m:t>∂</m:t>
-              </m:r>
-              <m:sSup>
-                <m:sSupPr>
-                  <m:ctrlPr>
-                    <w:rPr>
-                      <w:rFonts w:ascii="Cambria Math" w:eastAsiaTheme="majorEastAsia" w:hAnsi="Cambria Math" w:cs="Times New Roman"/>
-                      <w:i/>
-                      <w:sz w:val="26"/>
-                      <w:szCs w:val="26"/>
-                    </w:rPr>
-                  </m:ctrlPr>
-                </m:sSupPr>
-                <m:e>
-                  <m:r>
-                    <w:rPr>
-                      <w:rFonts w:ascii="Cambria Math" w:eastAsiaTheme="majorEastAsia" w:hAnsi="Cambria Math" w:cs="Times New Roman"/>
-                      <w:sz w:val="26"/>
-                      <w:szCs w:val="26"/>
-                    </w:rPr>
-                    <m:t>β</m:t>
-                  </m:r>
-                </m:e>
-                <m:sup>
-                  <m:d>
-                    <m:dPr>
-                      <m:ctrlPr>
-                        <w:rPr>
-                          <w:rFonts w:ascii="Cambria Math" w:eastAsiaTheme="majorEastAsia" w:hAnsi="Cambria Math" w:cs="Times New Roman"/>
-                          <w:i/>
-                          <w:sz w:val="26"/>
-                          <w:szCs w:val="26"/>
-                        </w:rPr>
-                      </m:ctrlPr>
-                    </m:dPr>
-                    <m:e>
-                      <m:r>
-                        <w:rPr>
-                          <w:rFonts w:ascii="Cambria Math" w:eastAsiaTheme="majorEastAsia" w:hAnsi="Cambria Math" w:cs="Times New Roman"/>
-                          <w:sz w:val="26"/>
-                          <w:szCs w:val="26"/>
-                        </w:rPr>
-                        <m:t>L-1</m:t>
-                      </m:r>
-                    </m:e>
-                  </m:d>
-                </m:sup>
-              </m:sSup>
-            </m:den>
-          </m:f>
-        </m:oMath>
-      </m:oMathPara>
+      <m:oMath>
+        <m:r>
+          <w:rPr>
+            <w:rFonts w:ascii="Cambria Math" w:eastAsiaTheme="majorEastAsia" w:hAnsi="Cambria Math" w:cs="Times New Roman"/>
+            <w:sz w:val="26"/>
+            <w:szCs w:val="26"/>
+          </w:rPr>
+          <m:t>=</m:t>
+        </m:r>
+        <m:d>
+          <m:dPr>
+            <m:ctrlPr>
+              <w:rPr>
+                <w:rFonts w:ascii="Cambria Math" w:eastAsiaTheme="majorEastAsia" w:hAnsi="Cambria Math" w:cs="Times New Roman"/>
+                <w:i/>
+                <w:sz w:val="26"/>
+                <w:szCs w:val="26"/>
+              </w:rPr>
+            </m:ctrlPr>
+          </m:dPr>
+          <m:e>
+            <m:sSubSup>
+              <m:sSubSupPr>
+                <m:ctrlPr>
+                  <w:rPr>
+                    <w:rFonts w:ascii="Cambria Math" w:eastAsiaTheme="majorEastAsia" w:hAnsi="Cambria Math" w:cs="Times New Roman"/>
+                    <w:i/>
+                    <w:sz w:val="26"/>
+                    <w:szCs w:val="26"/>
+                  </w:rPr>
+                </m:ctrlPr>
+              </m:sSubSupPr>
+              <m:e>
+                <m:r>
+                  <w:rPr>
+                    <w:rFonts w:ascii="Cambria Math" w:eastAsiaTheme="majorEastAsia" w:hAnsi="Cambria Math" w:cs="Times New Roman"/>
+                    <w:sz w:val="26"/>
+                    <w:szCs w:val="26"/>
+                  </w:rPr>
+                  <m:t>Z</m:t>
+                </m:r>
+              </m:e>
+              <m:sub>
+                <m:r>
+                  <w:rPr>
+                    <w:rFonts w:ascii="Cambria Math" w:eastAsiaTheme="majorEastAsia" w:hAnsi="Cambria Math" w:cs="Times New Roman"/>
+                    <w:sz w:val="26"/>
+                    <w:szCs w:val="26"/>
+                  </w:rPr>
+                  <m:t>k</m:t>
+                </m:r>
+              </m:sub>
+              <m:sup>
+                <m:d>
+                  <m:dPr>
+                    <m:ctrlPr>
+                      <w:rPr>
+                        <w:rFonts w:ascii="Cambria Math" w:eastAsiaTheme="majorEastAsia" w:hAnsi="Cambria Math" w:cs="Times New Roman"/>
+                        <w:i/>
+                        <w:sz w:val="26"/>
+                        <w:szCs w:val="26"/>
+                      </w:rPr>
+                    </m:ctrlPr>
+                  </m:dPr>
+                  <m:e>
+                    <m:r>
+                      <w:rPr>
+                        <w:rFonts w:ascii="Cambria Math" w:eastAsiaTheme="majorEastAsia" w:hAnsi="Cambria Math" w:cs="Times New Roman"/>
+                        <w:sz w:val="26"/>
+                        <w:szCs w:val="26"/>
+                      </w:rPr>
+                      <m:t>L</m:t>
+                    </m:r>
+                  </m:e>
+                </m:d>
+              </m:sup>
+            </m:sSubSup>
+            <m:r>
+              <w:rPr>
+                <w:rFonts w:ascii="Cambria Math" w:eastAsiaTheme="majorEastAsia" w:hAnsi="Cambria Math" w:cs="Times New Roman"/>
+                <w:sz w:val="26"/>
+                <w:szCs w:val="26"/>
+              </w:rPr>
+              <m:t>-</m:t>
+            </m:r>
+            <m:sSub>
+              <m:sSubPr>
+                <m:ctrlPr>
+                  <w:rPr>
+                    <w:rFonts w:ascii="Cambria Math" w:eastAsiaTheme="majorEastAsia" w:hAnsi="Cambria Math" w:cs="Times New Roman"/>
+                    <w:i/>
+                    <w:sz w:val="26"/>
+                    <w:szCs w:val="26"/>
+                  </w:rPr>
+                </m:ctrlPr>
+              </m:sSubPr>
+              <m:e>
+                <m:r>
+                  <w:rPr>
+                    <w:rFonts w:ascii="Cambria Math" w:eastAsiaTheme="majorEastAsia" w:hAnsi="Cambria Math" w:cs="Times New Roman"/>
+                    <w:sz w:val="26"/>
+                    <w:szCs w:val="26"/>
+                  </w:rPr>
+                  <m:t>Y</m:t>
+                </m:r>
+              </m:e>
+              <m:sub>
+                <m:r>
+                  <w:rPr>
+                    <w:rFonts w:ascii="Cambria Math" w:eastAsiaTheme="majorEastAsia" w:hAnsi="Cambria Math" w:cs="Times New Roman"/>
+                    <w:sz w:val="26"/>
+                    <w:szCs w:val="26"/>
+                  </w:rPr>
+                  <m:t>k</m:t>
+                </m:r>
+              </m:sub>
+            </m:sSub>
+          </m:e>
+        </m:d>
+        <m:r>
+          <w:rPr>
+            <w:rFonts w:ascii="Cambria Math" w:eastAsiaTheme="majorEastAsia" w:hAnsi="Cambria Math" w:cs="Times New Roman"/>
+            <w:sz w:val="26"/>
+            <w:szCs w:val="26"/>
+          </w:rPr>
+          <m:t xml:space="preserve"> </m:t>
+        </m:r>
+        <m:sSup>
+          <m:sSupPr>
+            <m:ctrlPr>
+              <w:rPr>
+                <w:rFonts w:ascii="Cambria Math" w:eastAsiaTheme="majorEastAsia" w:hAnsi="Cambria Math" w:cs="Times New Roman"/>
+                <w:i/>
+                <w:sz w:val="26"/>
+                <w:szCs w:val="26"/>
+              </w:rPr>
+            </m:ctrlPr>
+          </m:sSupPr>
+          <m:e>
+            <m:sSup>
+              <m:sSupPr>
+                <m:ctrlPr>
+                  <w:rPr>
+                    <w:rFonts w:ascii="Cambria Math" w:eastAsiaTheme="majorEastAsia" w:hAnsi="Cambria Math" w:cs="Times New Roman"/>
+                    <w:i/>
+                    <w:sz w:val="26"/>
+                    <w:szCs w:val="26"/>
+                  </w:rPr>
+                </m:ctrlPr>
+              </m:sSupPr>
+              <m:e>
+                <m:sSub>
+                  <m:sSubPr>
+                    <m:ctrlPr>
+                      <w:rPr>
+                        <w:rFonts w:ascii="Cambria Math" w:eastAsiaTheme="majorEastAsia" w:hAnsi="Cambria Math" w:cs="Times New Roman"/>
+                        <w:i/>
+                        <w:sz w:val="26"/>
+                        <w:szCs w:val="26"/>
+                      </w:rPr>
+                    </m:ctrlPr>
+                  </m:sSubPr>
+                  <m:e>
+                    <m:r>
+                      <w:rPr>
+                        <w:rFonts w:ascii="Cambria Math" w:eastAsiaTheme="majorEastAsia" w:hAnsi="Cambria Math" w:cs="Times New Roman"/>
+                        <w:sz w:val="26"/>
+                        <w:szCs w:val="26"/>
+                      </w:rPr>
+                      <m:t>Z</m:t>
+                    </m:r>
+                  </m:e>
+                  <m:sub>
+                    <m:r>
+                      <w:rPr>
+                        <w:rFonts w:ascii="Cambria Math" w:eastAsiaTheme="majorEastAsia" w:hAnsi="Cambria Math" w:cs="Times New Roman"/>
+                        <w:sz w:val="26"/>
+                        <w:szCs w:val="26"/>
+                      </w:rPr>
+                      <m:t>k</m:t>
+                    </m:r>
+                  </m:sub>
+                </m:sSub>
+              </m:e>
+              <m:sup>
+                <m:r>
+                  <w:rPr>
+                    <w:rFonts w:ascii="Cambria Math" w:eastAsiaTheme="majorEastAsia" w:hAnsi="Cambria Math" w:cs="Times New Roman"/>
+                    <w:sz w:val="26"/>
+                    <w:szCs w:val="26"/>
+                  </w:rPr>
+                  <m:t>(L)</m:t>
+                </m:r>
+              </m:sup>
+            </m:sSup>
+          </m:e>
+          <m:sup>
+            <m:r>
+              <w:rPr>
+                <w:rFonts w:ascii="Cambria Math" w:eastAsiaTheme="majorEastAsia" w:hAnsi="Cambria Math" w:cs="Times New Roman"/>
+                <w:sz w:val="26"/>
+                <w:szCs w:val="26"/>
+              </w:rPr>
+              <m:t>'</m:t>
+            </m:r>
+          </m:sup>
+        </m:sSup>
+        <m:r>
+          <w:rPr>
+            <w:rFonts w:ascii="Cambria Math" w:eastAsiaTheme="majorEastAsia" w:hAnsi="Cambria Math" w:cs="Times New Roman"/>
+            <w:sz w:val="26"/>
+            <w:szCs w:val="26"/>
+          </w:rPr>
+          <m:t>×</m:t>
+        </m:r>
+        <m:f>
+          <m:fPr>
+            <m:ctrlPr>
+              <w:rPr>
+                <w:rFonts w:ascii="Cambria Math" w:eastAsiaTheme="majorEastAsia" w:hAnsi="Cambria Math" w:cs="Times New Roman"/>
+                <w:i/>
+                <w:sz w:val="26"/>
+                <w:szCs w:val="26"/>
+              </w:rPr>
+            </m:ctrlPr>
+          </m:fPr>
+          <m:num>
+            <m:r>
+              <w:rPr>
+                <w:rFonts w:ascii="Cambria Math" w:eastAsiaTheme="majorEastAsia" w:hAnsi="Cambria Math" w:cs="Times New Roman"/>
+                <w:sz w:val="26"/>
+                <w:szCs w:val="26"/>
+              </w:rPr>
+              <m:t>∂</m:t>
+            </m:r>
+            <m:sSubSup>
+              <m:sSubSupPr>
+                <m:ctrlPr>
+                  <w:rPr>
+                    <w:rFonts w:ascii="Cambria Math" w:eastAsiaTheme="majorEastAsia" w:hAnsi="Cambria Math" w:cs="Times New Roman"/>
+                    <w:i/>
+                    <w:sz w:val="26"/>
+                    <w:szCs w:val="26"/>
+                  </w:rPr>
+                </m:ctrlPr>
+              </m:sSubSupPr>
+              <m:e>
+                <m:r>
+                  <w:rPr>
+                    <w:rFonts w:ascii="Cambria Math" w:eastAsiaTheme="majorEastAsia" w:hAnsi="Cambria Math" w:cs="Times New Roman"/>
+                    <w:sz w:val="26"/>
+                    <w:szCs w:val="26"/>
+                  </w:rPr>
+                  <m:t>T</m:t>
+                </m:r>
+              </m:e>
+              <m:sub>
+                <m:r>
+                  <w:rPr>
+                    <w:rFonts w:ascii="Cambria Math" w:eastAsiaTheme="majorEastAsia" w:hAnsi="Cambria Math" w:cs="Times New Roman"/>
+                    <w:sz w:val="26"/>
+                    <w:szCs w:val="26"/>
+                  </w:rPr>
+                  <m:t>k</m:t>
+                </m:r>
+              </m:sub>
+              <m:sup>
+                <m:d>
+                  <m:dPr>
+                    <m:ctrlPr>
+                      <w:rPr>
+                        <w:rFonts w:ascii="Cambria Math" w:eastAsiaTheme="majorEastAsia" w:hAnsi="Cambria Math" w:cs="Times New Roman"/>
+                        <w:i/>
+                        <w:sz w:val="26"/>
+                        <w:szCs w:val="26"/>
+                      </w:rPr>
+                    </m:ctrlPr>
+                  </m:dPr>
+                  <m:e>
+                    <m:r>
+                      <w:rPr>
+                        <w:rFonts w:ascii="Cambria Math" w:eastAsiaTheme="majorEastAsia" w:hAnsi="Cambria Math" w:cs="Times New Roman"/>
+                        <w:sz w:val="26"/>
+                        <w:szCs w:val="26"/>
+                      </w:rPr>
+                      <m:t>L</m:t>
+                    </m:r>
+                  </m:e>
+                </m:d>
+              </m:sup>
+            </m:sSubSup>
+          </m:num>
+          <m:den>
+            <m:r>
+              <w:rPr>
+                <w:rFonts w:ascii="Cambria Math" w:eastAsiaTheme="majorEastAsia" w:hAnsi="Cambria Math" w:cs="Times New Roman"/>
+                <w:sz w:val="26"/>
+                <w:szCs w:val="26"/>
+              </w:rPr>
+              <m:t>∂</m:t>
+            </m:r>
+            <m:sSup>
+              <m:sSupPr>
+                <m:ctrlPr>
+                  <w:rPr>
+                    <w:rFonts w:ascii="Cambria Math" w:eastAsiaTheme="majorEastAsia" w:hAnsi="Cambria Math" w:cs="Times New Roman"/>
+                    <w:i/>
+                    <w:sz w:val="26"/>
+                    <w:szCs w:val="26"/>
+                  </w:rPr>
+                </m:ctrlPr>
+              </m:sSupPr>
+              <m:e>
+                <m:r>
+                  <w:rPr>
+                    <w:rFonts w:ascii="Cambria Math" w:eastAsiaTheme="majorEastAsia" w:hAnsi="Cambria Math" w:cs="Times New Roman"/>
+                    <w:sz w:val="26"/>
+                    <w:szCs w:val="26"/>
+                  </w:rPr>
+                  <m:t>β</m:t>
+                </m:r>
+              </m:e>
+              <m:sup>
+                <m:d>
+                  <m:dPr>
+                    <m:ctrlPr>
+                      <w:rPr>
+                        <w:rFonts w:ascii="Cambria Math" w:eastAsiaTheme="majorEastAsia" w:hAnsi="Cambria Math" w:cs="Times New Roman"/>
+                        <w:i/>
+                        <w:sz w:val="26"/>
+                        <w:szCs w:val="26"/>
+                      </w:rPr>
+                    </m:ctrlPr>
+                  </m:dPr>
+                  <m:e>
+                    <m:r>
+                      <w:rPr>
+                        <w:rFonts w:ascii="Cambria Math" w:eastAsiaTheme="majorEastAsia" w:hAnsi="Cambria Math" w:cs="Times New Roman"/>
+                        <w:sz w:val="26"/>
+                        <w:szCs w:val="26"/>
+                      </w:rPr>
+                      <m:t>L-1</m:t>
+                    </m:r>
+                  </m:e>
+                </m:d>
+              </m:sup>
+            </m:sSup>
+          </m:den>
+        </m:f>
+      </m:oMath>
+      <w:r>
+        <w:rPr>
+          <w:rFonts w:ascii="Times New Roman" w:eastAsiaTheme="majorEastAsia" w:hAnsi="Times New Roman" w:cs="Times New Roman"/>
+          <w:sz w:val="26"/>
+          <w:szCs w:val="26"/>
+        </w:rPr>
+        <w:t xml:space="preserve">  </w:t>
+      </w:r>
+      <w:bookmarkStart w:id="0" w:name="_GoBack"/>
+      <w:bookmarkEnd w:id="0"/>
+      <m:oMath>
+        <m:d>
+          <m:dPr>
+            <m:begChr m:val="["/>
+            <m:endChr m:val="]"/>
+            <m:ctrlPr>
+              <w:rPr>
+                <w:rFonts w:ascii="Cambria Math" w:eastAsiaTheme="majorEastAsia" w:hAnsi="Cambria Math" w:cs="Times New Roman"/>
+                <w:i/>
+                <w:sz w:val="26"/>
+                <w:szCs w:val="26"/>
+              </w:rPr>
+            </m:ctrlPr>
+          </m:dPr>
+          <m:e>
+            <m:r>
+              <w:rPr>
+                <w:rFonts w:ascii="Cambria Math" w:eastAsiaTheme="majorEastAsia" w:hAnsi="Cambria Math" w:cs="Times New Roman"/>
+                <w:sz w:val="26"/>
+                <w:szCs w:val="26"/>
+              </w:rPr>
+              <m:t>∵</m:t>
+            </m:r>
+            <m:sSubSup>
+              <m:sSubSupPr>
+                <m:ctrlPr>
+                  <w:rPr>
+                    <w:rFonts w:ascii="Cambria Math" w:eastAsiaTheme="majorEastAsia" w:hAnsi="Cambria Math" w:cs="Times New Roman"/>
+                    <w:i/>
+                    <w:sz w:val="26"/>
+                    <w:szCs w:val="26"/>
+                  </w:rPr>
+                </m:ctrlPr>
+              </m:sSubSupPr>
+              <m:e>
+                <m:r>
+                  <w:rPr>
+                    <w:rFonts w:ascii="Cambria Math" w:eastAsiaTheme="majorEastAsia" w:hAnsi="Cambria Math" w:cs="Times New Roman"/>
+                    <w:sz w:val="26"/>
+                    <w:szCs w:val="26"/>
+                  </w:rPr>
+                  <m:t>T</m:t>
+                </m:r>
+              </m:e>
+              <m:sub>
+                <m:r>
+                  <w:rPr>
+                    <w:rFonts w:ascii="Cambria Math" w:eastAsiaTheme="majorEastAsia" w:hAnsi="Cambria Math" w:cs="Times New Roman"/>
+                    <w:sz w:val="26"/>
+                    <w:szCs w:val="26"/>
+                  </w:rPr>
+                  <m:t>k</m:t>
+                </m:r>
+              </m:sub>
+              <m:sup>
+                <m:d>
+                  <m:dPr>
+                    <m:ctrlPr>
+                      <w:rPr>
+                        <w:rFonts w:ascii="Cambria Math" w:eastAsiaTheme="majorEastAsia" w:hAnsi="Cambria Math" w:cs="Times New Roman"/>
+                        <w:i/>
+                        <w:sz w:val="26"/>
+                        <w:szCs w:val="26"/>
+                      </w:rPr>
+                    </m:ctrlPr>
+                  </m:dPr>
+                  <m:e>
+                    <m:r>
+                      <w:rPr>
+                        <w:rFonts w:ascii="Cambria Math" w:eastAsiaTheme="majorEastAsia" w:hAnsi="Cambria Math" w:cs="Times New Roman"/>
+                        <w:sz w:val="26"/>
+                        <w:szCs w:val="26"/>
+                      </w:rPr>
+                      <m:t>L</m:t>
+                    </m:r>
+                  </m:e>
+                </m:d>
+              </m:sup>
+            </m:sSubSup>
+            <m:r>
+              <w:rPr>
+                <w:rFonts w:ascii="Cambria Math" w:eastAsiaTheme="majorEastAsia" w:hAnsi="Cambria Math" w:cs="Times New Roman"/>
+                <w:sz w:val="26"/>
+                <w:szCs w:val="26"/>
+              </w:rPr>
+              <m:t>=</m:t>
+            </m:r>
+            <m:sSup>
+              <m:sSupPr>
+                <m:ctrlPr>
+                  <w:rPr>
+                    <w:rFonts w:ascii="Cambria Math" w:eastAsiaTheme="majorEastAsia" w:hAnsi="Cambria Math" w:cs="Times New Roman"/>
+                    <w:i/>
+                    <w:sz w:val="26"/>
+                    <w:szCs w:val="26"/>
+                  </w:rPr>
+                </m:ctrlPr>
+              </m:sSupPr>
+              <m:e>
+                <m:sSup>
+                  <m:sSupPr>
+                    <m:ctrlPr>
+                      <w:rPr>
+                        <w:rFonts w:ascii="Cambria Math" w:eastAsiaTheme="majorEastAsia" w:hAnsi="Cambria Math" w:cs="Times New Roman"/>
+                        <w:i/>
+                        <w:sz w:val="26"/>
+                        <w:szCs w:val="26"/>
+                      </w:rPr>
+                    </m:ctrlPr>
+                  </m:sSupPr>
+                  <m:e>
+                    <m:r>
+                      <w:rPr>
+                        <w:rFonts w:ascii="Cambria Math" w:eastAsiaTheme="majorEastAsia" w:hAnsi="Cambria Math" w:cs="Times New Roman"/>
+                        <w:sz w:val="26"/>
+                        <w:szCs w:val="26"/>
+                      </w:rPr>
+                      <m:t>β</m:t>
+                    </m:r>
+                  </m:e>
+                  <m:sup>
+                    <m:d>
+                      <m:dPr>
+                        <m:ctrlPr>
+                          <w:rPr>
+                            <w:rFonts w:ascii="Cambria Math" w:eastAsiaTheme="majorEastAsia" w:hAnsi="Cambria Math" w:cs="Times New Roman"/>
+                            <w:i/>
+                            <w:sz w:val="26"/>
+                            <w:szCs w:val="26"/>
+                          </w:rPr>
+                        </m:ctrlPr>
+                      </m:dPr>
+                      <m:e>
+                        <m:r>
+                          <w:rPr>
+                            <w:rFonts w:ascii="Cambria Math" w:eastAsiaTheme="majorEastAsia" w:hAnsi="Cambria Math" w:cs="Times New Roman"/>
+                            <w:sz w:val="26"/>
+                            <w:szCs w:val="26"/>
+                          </w:rPr>
+                          <m:t>L-1</m:t>
+                        </m:r>
+                      </m:e>
+                    </m:d>
+                  </m:sup>
+                </m:sSup>
+              </m:e>
+              <m:sup>
+                <m:r>
+                  <w:rPr>
+                    <w:rFonts w:ascii="Cambria Math" w:eastAsiaTheme="majorEastAsia" w:hAnsi="Cambria Math" w:cs="Times New Roman"/>
+                    <w:sz w:val="26"/>
+                    <w:szCs w:val="26"/>
+                  </w:rPr>
+                  <m:t>T</m:t>
+                </m:r>
+              </m:sup>
+            </m:sSup>
+            <m:sSup>
+              <m:sSupPr>
+                <m:ctrlPr>
+                  <w:rPr>
+                    <w:rFonts w:ascii="Cambria Math" w:eastAsiaTheme="majorEastAsia" w:hAnsi="Cambria Math" w:cs="Times New Roman"/>
+                    <w:i/>
+                    <w:sz w:val="26"/>
+                    <w:szCs w:val="26"/>
+                  </w:rPr>
+                </m:ctrlPr>
+              </m:sSupPr>
+              <m:e>
+                <m:r>
+                  <w:rPr>
+                    <w:rFonts w:ascii="Cambria Math" w:eastAsiaTheme="majorEastAsia" w:hAnsi="Cambria Math" w:cs="Times New Roman"/>
+                    <w:sz w:val="26"/>
+                    <w:szCs w:val="26"/>
+                  </w:rPr>
+                  <m:t>Z</m:t>
+                </m:r>
+              </m:e>
+              <m:sup>
+                <m:r>
+                  <w:rPr>
+                    <w:rFonts w:ascii="Cambria Math" w:eastAsiaTheme="majorEastAsia" w:hAnsi="Cambria Math" w:cs="Times New Roman"/>
+                    <w:sz w:val="26"/>
+                    <w:szCs w:val="26"/>
+                  </w:rPr>
+                  <m:t>(L-1)</m:t>
+                </m:r>
+              </m:sup>
+            </m:sSup>
+            <m:r>
+              <w:rPr>
+                <w:rFonts w:ascii="Cambria Math" w:eastAsiaTheme="majorEastAsia" w:hAnsi="Cambria Math" w:cs="Times New Roman"/>
+                <w:sz w:val="26"/>
+                <w:szCs w:val="26"/>
+              </w:rPr>
+              <m:t xml:space="preserve"> ∴</m:t>
+            </m:r>
+            <m:f>
+              <m:fPr>
+                <m:ctrlPr>
+                  <w:rPr>
+                    <w:rFonts w:ascii="Cambria Math" w:eastAsiaTheme="majorEastAsia" w:hAnsi="Cambria Math" w:cs="Times New Roman"/>
+                    <w:i/>
+                    <w:sz w:val="26"/>
+                    <w:szCs w:val="26"/>
+                  </w:rPr>
+                </m:ctrlPr>
+              </m:fPr>
+              <m:num>
+                <m:r>
+                  <w:rPr>
+                    <w:rFonts w:ascii="Cambria Math" w:eastAsiaTheme="majorEastAsia" w:hAnsi="Cambria Math" w:cs="Times New Roman"/>
+                    <w:sz w:val="26"/>
+                    <w:szCs w:val="26"/>
+                  </w:rPr>
+                  <m:t>∂</m:t>
+                </m:r>
+                <m:sSubSup>
+                  <m:sSubSupPr>
+                    <m:ctrlPr>
+                      <w:rPr>
+                        <w:rFonts w:ascii="Cambria Math" w:eastAsiaTheme="majorEastAsia" w:hAnsi="Cambria Math" w:cs="Times New Roman"/>
+                        <w:i/>
+                        <w:sz w:val="26"/>
+                        <w:szCs w:val="26"/>
+                      </w:rPr>
+                    </m:ctrlPr>
+                  </m:sSubSupPr>
+                  <m:e>
+                    <m:r>
+                      <w:rPr>
+                        <w:rFonts w:ascii="Cambria Math" w:eastAsiaTheme="majorEastAsia" w:hAnsi="Cambria Math" w:cs="Times New Roman"/>
+                        <w:sz w:val="26"/>
+                        <w:szCs w:val="26"/>
+                      </w:rPr>
+                      <m:t>T</m:t>
+                    </m:r>
+                  </m:e>
+                  <m:sub>
+                    <m:r>
+                      <w:rPr>
+                        <w:rFonts w:ascii="Cambria Math" w:eastAsiaTheme="majorEastAsia" w:hAnsi="Cambria Math" w:cs="Times New Roman"/>
+                        <w:sz w:val="26"/>
+                        <w:szCs w:val="26"/>
+                      </w:rPr>
+                      <m:t>k</m:t>
+                    </m:r>
+                  </m:sub>
+                  <m:sup>
+                    <m:d>
+                      <m:dPr>
+                        <m:ctrlPr>
+                          <w:rPr>
+                            <w:rFonts w:ascii="Cambria Math" w:eastAsiaTheme="majorEastAsia" w:hAnsi="Cambria Math" w:cs="Times New Roman"/>
+                            <w:i/>
+                            <w:sz w:val="26"/>
+                            <w:szCs w:val="26"/>
+                          </w:rPr>
+                        </m:ctrlPr>
+                      </m:dPr>
+                      <m:e>
+                        <m:r>
+                          <w:rPr>
+                            <w:rFonts w:ascii="Cambria Math" w:eastAsiaTheme="majorEastAsia" w:hAnsi="Cambria Math" w:cs="Times New Roman"/>
+                            <w:sz w:val="26"/>
+                            <w:szCs w:val="26"/>
+                          </w:rPr>
+                          <m:t>L</m:t>
+                        </m:r>
+                      </m:e>
+                    </m:d>
+                  </m:sup>
+                </m:sSubSup>
+              </m:num>
+              <m:den>
+                <m:r>
+                  <w:rPr>
+                    <w:rFonts w:ascii="Cambria Math" w:eastAsiaTheme="majorEastAsia" w:hAnsi="Cambria Math" w:cs="Times New Roman"/>
+                    <w:sz w:val="26"/>
+                    <w:szCs w:val="26"/>
+                  </w:rPr>
+                  <m:t>∂</m:t>
+                </m:r>
+                <m:sSup>
+                  <m:sSupPr>
+                    <m:ctrlPr>
+                      <w:rPr>
+                        <w:rFonts w:ascii="Cambria Math" w:eastAsiaTheme="majorEastAsia" w:hAnsi="Cambria Math" w:cs="Times New Roman"/>
+                        <w:i/>
+                        <w:sz w:val="26"/>
+                        <w:szCs w:val="26"/>
+                      </w:rPr>
+                    </m:ctrlPr>
+                  </m:sSupPr>
+                  <m:e>
+                    <m:r>
+                      <w:rPr>
+                        <w:rFonts w:ascii="Cambria Math" w:eastAsiaTheme="majorEastAsia" w:hAnsi="Cambria Math" w:cs="Times New Roman"/>
+                        <w:sz w:val="26"/>
+                        <w:szCs w:val="26"/>
+                      </w:rPr>
+                      <m:t>Z</m:t>
+                    </m:r>
+                  </m:e>
+                  <m:sup>
+                    <m:d>
+                      <m:dPr>
+                        <m:ctrlPr>
+                          <w:rPr>
+                            <w:rFonts w:ascii="Cambria Math" w:eastAsiaTheme="majorEastAsia" w:hAnsi="Cambria Math" w:cs="Times New Roman"/>
+                            <w:i/>
+                            <w:sz w:val="26"/>
+                            <w:szCs w:val="26"/>
+                          </w:rPr>
+                        </m:ctrlPr>
+                      </m:dPr>
+                      <m:e>
+                        <m:r>
+                          <w:rPr>
+                            <w:rFonts w:ascii="Cambria Math" w:eastAsiaTheme="majorEastAsia" w:hAnsi="Cambria Math" w:cs="Times New Roman"/>
+                            <w:sz w:val="26"/>
+                            <w:szCs w:val="26"/>
+                          </w:rPr>
+                          <m:t>L-1</m:t>
+                        </m:r>
+                      </m:e>
+                    </m:d>
+                  </m:sup>
+                </m:sSup>
+              </m:den>
+            </m:f>
+            <m:r>
+              <w:rPr>
+                <w:rFonts w:ascii="Cambria Math" w:eastAsiaTheme="majorEastAsia" w:hAnsi="Cambria Math" w:cs="Times New Roman"/>
+                <w:sz w:val="26"/>
+                <w:szCs w:val="26"/>
+              </w:rPr>
+              <m:t>=</m:t>
+            </m:r>
+            <m:sSup>
+              <m:sSupPr>
+                <m:ctrlPr>
+                  <w:rPr>
+                    <w:rFonts w:ascii="Cambria Math" w:eastAsiaTheme="majorEastAsia" w:hAnsi="Cambria Math" w:cs="Times New Roman"/>
+                    <w:i/>
+                    <w:sz w:val="26"/>
+                    <w:szCs w:val="26"/>
+                  </w:rPr>
+                </m:ctrlPr>
+              </m:sSupPr>
+              <m:e>
+                <m:r>
+                  <w:rPr>
+                    <w:rFonts w:ascii="Cambria Math" w:eastAsiaTheme="majorEastAsia" w:hAnsi="Cambria Math" w:cs="Times New Roman"/>
+                    <w:sz w:val="26"/>
+                    <w:szCs w:val="26"/>
+                  </w:rPr>
+                  <m:t>β</m:t>
+                </m:r>
+              </m:e>
+              <m:sup>
+                <m:d>
+                  <m:dPr>
+                    <m:ctrlPr>
+                      <w:rPr>
+                        <w:rFonts w:ascii="Cambria Math" w:eastAsiaTheme="majorEastAsia" w:hAnsi="Cambria Math" w:cs="Times New Roman"/>
+                        <w:i/>
+                        <w:sz w:val="26"/>
+                        <w:szCs w:val="26"/>
+                      </w:rPr>
+                    </m:ctrlPr>
+                  </m:dPr>
+                  <m:e>
+                    <m:r>
+                      <w:rPr>
+                        <w:rFonts w:ascii="Cambria Math" w:eastAsiaTheme="majorEastAsia" w:hAnsi="Cambria Math" w:cs="Times New Roman"/>
+                        <w:sz w:val="26"/>
+                        <w:szCs w:val="26"/>
+                      </w:rPr>
+                      <m:t>L-1</m:t>
+                    </m:r>
+                  </m:e>
+                </m:d>
+              </m:sup>
+            </m:sSup>
+          </m:e>
+        </m:d>
+      </m:oMath>
+    </w:p>
+    <w:p>
+      <w:pPr>
+        <w:pStyle w:val="NoSpacing"/>
+        <w:ind w:left="720" w:firstLine="720"/>
+        <w:jc w:val="both"/>
+        <w:rPr>
+          <w:rFonts w:ascii="Times New Roman" w:eastAsiaTheme="majorEastAsia" w:hAnsi="Times New Roman" w:cs="Times New Roman"/>
+          <w:sz w:val="26"/>
+          <w:szCs w:val="26"/>
+        </w:rPr>
+      </w:pPr>
     </w:p>
     <w:p>
       <w:pPr>
@@ -14578,15 +14926,7 @@
               <w:sz w:val="26"/>
               <w:szCs w:val="26"/>
             </w:rPr>
-            <m:t>)</m:t>
-          </m:r>
-          <m:r>
-            <w:rPr>
-              <w:rFonts w:ascii="Cambria Math" w:eastAsiaTheme="majorEastAsia" w:hAnsi="Cambria Math" w:cs="Times New Roman"/>
-              <w:sz w:val="26"/>
-              <w:szCs w:val="26"/>
-            </w:rPr>
-            <m:t>=</m:t>
+            <m:t>)=</m:t>
           </m:r>
           <m:f>
             <m:fPr>
@@ -18275,16 +18615,7 @@
           <w:sz w:val="26"/>
           <w:szCs w:val="26"/>
         </w:rPr>
-        <w:t xml:space="preserve">, </w:t>
-      </w:r>
-      <w:proofErr w:type="spellStart"/>
-      <w:r>
-        <w:rPr>
-          <w:rFonts w:ascii="Times New Roman" w:eastAsiaTheme="majorEastAsia" w:hAnsi="Times New Roman" w:cs="Times New Roman"/>
-          <w:sz w:val="26"/>
-          <w:szCs w:val="26"/>
-        </w:rPr>
-        <w:t>y</w:t>
+        <w:t>, y</w:t>
       </w:r>
       <w:r>
         <w:rPr>
@@ -18295,7 +18626,6 @@
         </w:rPr>
         <w:t>i</w:t>
       </w:r>
-      <w:proofErr w:type="spellEnd"/>
       <w:r>
         <w:rPr>
           <w:rFonts w:ascii="Times New Roman" w:eastAsiaTheme="majorEastAsia" w:hAnsi="Times New Roman" w:cs="Times New Roman"/>
@@ -19201,15 +19531,7 @@
             <w:sz w:val="26"/>
             <w:szCs w:val="26"/>
           </w:rPr>
-          <m:t>….</m:t>
-        </m:r>
-        <m:r>
-          <w:rPr>
-            <w:rFonts w:ascii="Cambria Math" w:eastAsiaTheme="majorEastAsia" w:hAnsi="Cambria Math" w:cs="Times New Roman"/>
-            <w:sz w:val="26"/>
-            <w:szCs w:val="26"/>
-          </w:rPr>
-          <m:t xml:space="preserve">until </m:t>
+          <m:t xml:space="preserve">….until </m:t>
         </m:r>
         <m:sSup>
           <m:sSupPr>
@@ -19263,23 +19585,7 @@
             <w:sz w:val="26"/>
             <w:szCs w:val="26"/>
           </w:rPr>
-          <m:t>. Ex</m:t>
-        </m:r>
-        <m:r>
-          <w:rPr>
-            <w:rFonts w:ascii="Cambria Math" w:eastAsiaTheme="majorEastAsia" w:hAnsi="Cambria Math" w:cs="Times New Roman"/>
-            <w:sz w:val="26"/>
-            <w:szCs w:val="26"/>
-          </w:rPr>
-          <m:t>cept</m:t>
-        </m:r>
-        <m:r>
-          <w:rPr>
-            <w:rFonts w:ascii="Cambria Math" w:eastAsiaTheme="majorEastAsia" w:hAnsi="Cambria Math" w:cs="Times New Roman"/>
-            <w:sz w:val="26"/>
-            <w:szCs w:val="26"/>
-          </w:rPr>
-          <m:t xml:space="preserve"> </m:t>
+          <m:t xml:space="preserve">. Except </m:t>
         </m:r>
         <m:sSup>
           <m:sSupPr>
@@ -19377,8 +19683,6 @@
         </w:rPr>
         <w:t xml:space="preserve"> ) of the network </w:t>
       </w:r>
-      <w:bookmarkStart w:id="0" w:name="_GoBack"/>
-      <w:bookmarkEnd w:id="0"/>
     </w:p>
     <w:p>
       <w:pPr>
@@ -19772,25 +20076,7 @@
           <w:sz w:val="26"/>
           <w:szCs w:val="26"/>
         </w:rPr>
-        <w:t xml:space="preserve">where, </w:t>
-      </w:r>
-      <w:proofErr w:type="spellStart"/>
-      <w:r>
-        <w:rPr>
-          <w:rFonts w:ascii="Times New Roman" w:eastAsiaTheme="majorEastAsia" w:hAnsi="Times New Roman" w:cs="Times New Roman"/>
-          <w:sz w:val="26"/>
-          <w:szCs w:val="26"/>
-        </w:rPr>
-        <w:t>i</w:t>
-      </w:r>
-      <w:proofErr w:type="spellEnd"/>
-      <w:r>
-        <w:rPr>
-          <w:rFonts w:ascii="Times New Roman" w:eastAsiaTheme="majorEastAsia" w:hAnsi="Times New Roman" w:cs="Times New Roman"/>
-          <w:sz w:val="26"/>
-          <w:szCs w:val="26"/>
-        </w:rPr>
-        <w:t>=1, 2, …, (L-1)</w:t>
+        <w:t>where, i=1, 2, …, (L-1)</w:t>
       </w:r>
     </w:p>
     <w:p>

</xml_diff>